<commit_message>
update relatorio - exercicio 4.1
</commit_message>
<xml_diff>
--- a/Multimédia.docx
+++ b/Multimédia.docx
@@ -572,25 +572,7 @@
           <w:sz w:val="24"/>
           <w:szCs w:val="24"/>
         </w:rPr>
-        <w:t>…………………………</w:t>
-      </w:r>
-      <w:proofErr w:type="gramStart"/>
-      <w:r>
-        <w:rPr>
-          <w:rFonts w:ascii="Times New Roman" w:hAnsi="Times New Roman" w:cs="Times New Roman"/>
-          <w:sz w:val="24"/>
-          <w:szCs w:val="24"/>
-        </w:rPr>
-        <w:t>…….</w:t>
-      </w:r>
-      <w:proofErr w:type="gramEnd"/>
-      <w:r>
-        <w:rPr>
-          <w:rFonts w:ascii="Times New Roman" w:hAnsi="Times New Roman" w:cs="Times New Roman"/>
-          <w:sz w:val="24"/>
-          <w:szCs w:val="24"/>
-        </w:rPr>
-        <w:t>………………………………………………</w:t>
+        <w:t>……………………………….………………………………………………</w:t>
       </w:r>
       <w:r>
         <w:rPr>
@@ -634,7 +616,6 @@
         </w:rPr>
         <w:t>.1</w:t>
       </w:r>
-      <w:proofErr w:type="gramStart"/>
       <w:r>
         <w:rPr>
           <w:rFonts w:ascii="Times New Roman" w:hAnsi="Times New Roman" w:cs="Times New Roman"/>
@@ -643,7 +624,6 @@
         </w:rPr>
         <w:t xml:space="preserve"> ..</w:t>
       </w:r>
-      <w:proofErr w:type="gramEnd"/>
       <w:r>
         <w:rPr>
           <w:rFonts w:ascii="Times New Roman" w:hAnsi="Times New Roman" w:cs="Times New Roman"/>
@@ -708,25 +688,7 @@
           <w:sz w:val="24"/>
           <w:szCs w:val="24"/>
         </w:rPr>
-        <w:t>…………………………</w:t>
-      </w:r>
-      <w:proofErr w:type="gramStart"/>
-      <w:r>
-        <w:rPr>
-          <w:rFonts w:ascii="Times New Roman" w:hAnsi="Times New Roman" w:cs="Times New Roman"/>
-          <w:sz w:val="24"/>
-          <w:szCs w:val="24"/>
-        </w:rPr>
-        <w:t>…….</w:t>
-      </w:r>
-      <w:proofErr w:type="gramEnd"/>
-      <w:r>
-        <w:rPr>
-          <w:rFonts w:ascii="Times New Roman" w:hAnsi="Times New Roman" w:cs="Times New Roman"/>
-          <w:sz w:val="24"/>
-          <w:szCs w:val="24"/>
-        </w:rPr>
-        <w:t>…………..…………..………….…</w:t>
+        <w:t>……………………………….…………..…………..………….…</w:t>
       </w:r>
       <w:r>
         <w:rPr>
@@ -767,25 +729,7 @@
           <w:sz w:val="24"/>
           <w:szCs w:val="24"/>
         </w:rPr>
-        <w:t>……………………………………</w:t>
-      </w:r>
-      <w:proofErr w:type="gramStart"/>
-      <w:r>
-        <w:rPr>
-          <w:rFonts w:ascii="Times New Roman" w:hAnsi="Times New Roman" w:cs="Times New Roman"/>
-          <w:sz w:val="24"/>
-          <w:szCs w:val="24"/>
-        </w:rPr>
-        <w:t>…….</w:t>
-      </w:r>
-      <w:proofErr w:type="gramEnd"/>
-      <w:r>
-        <w:rPr>
-          <w:rFonts w:ascii="Times New Roman" w:hAnsi="Times New Roman" w:cs="Times New Roman"/>
-          <w:sz w:val="24"/>
-          <w:szCs w:val="24"/>
-        </w:rPr>
-        <w:t>.………………………….………..</w:t>
+        <w:t>…………………………………………..………………………….………..</w:t>
       </w:r>
       <w:r>
         <w:rPr>
@@ -811,25 +755,7 @@
           <w:szCs w:val="24"/>
         </w:rPr>
         <w:tab/>
-        <w:t>Resultados ……………………………………...………………………</w:t>
-      </w:r>
-      <w:proofErr w:type="gramStart"/>
-      <w:r>
-        <w:rPr>
-          <w:rFonts w:ascii="Times New Roman" w:hAnsi="Times New Roman" w:cs="Times New Roman"/>
-          <w:sz w:val="24"/>
-          <w:szCs w:val="24"/>
-        </w:rPr>
-        <w:t>…….</w:t>
-      </w:r>
-      <w:proofErr w:type="gramEnd"/>
-      <w:r>
-        <w:rPr>
-          <w:rFonts w:ascii="Times New Roman" w:hAnsi="Times New Roman" w:cs="Times New Roman"/>
-          <w:sz w:val="24"/>
-          <w:szCs w:val="24"/>
-        </w:rPr>
-        <w:t>.…</w:t>
+        <w:t>Resultados ……………………………………...……………………………..…</w:t>
       </w:r>
       <w:r>
         <w:rPr>
@@ -855,25 +781,7 @@
           <w:szCs w:val="24"/>
         </w:rPr>
         <w:tab/>
-        <w:t>Análise de resultados…………………………...………</w:t>
-      </w:r>
-      <w:proofErr w:type="gramStart"/>
-      <w:r>
-        <w:rPr>
-          <w:rFonts w:ascii="Times New Roman" w:hAnsi="Times New Roman" w:cs="Times New Roman"/>
-          <w:sz w:val="24"/>
-          <w:szCs w:val="24"/>
-        </w:rPr>
-        <w:t>…….</w:t>
-      </w:r>
-      <w:proofErr w:type="gramEnd"/>
-      <w:r>
-        <w:rPr>
-          <w:rFonts w:ascii="Times New Roman" w:hAnsi="Times New Roman" w:cs="Times New Roman"/>
-          <w:sz w:val="24"/>
-          <w:szCs w:val="24"/>
-        </w:rPr>
-        <w:t>.…………………</w:t>
+        <w:t>Análise de resultados…………………………...……………..…………………</w:t>
       </w:r>
       <w:r>
         <w:rPr>
@@ -914,25 +822,7 @@
           <w:sz w:val="24"/>
           <w:szCs w:val="24"/>
         </w:rPr>
-        <w:t>………………………………………………………………</w:t>
-      </w:r>
-      <w:proofErr w:type="gramStart"/>
-      <w:r>
-        <w:rPr>
-          <w:rFonts w:ascii="Times New Roman" w:hAnsi="Times New Roman" w:cs="Times New Roman"/>
-          <w:sz w:val="24"/>
-          <w:szCs w:val="24"/>
-        </w:rPr>
-        <w:t>…….</w:t>
-      </w:r>
-      <w:proofErr w:type="gramEnd"/>
-      <w:r>
-        <w:rPr>
-          <w:rFonts w:ascii="Times New Roman" w:hAnsi="Times New Roman" w:cs="Times New Roman"/>
-          <w:sz w:val="24"/>
-          <w:szCs w:val="24"/>
-        </w:rPr>
-        <w:t>…………</w:t>
+        <w:t>…………………………………………………………………….…………</w:t>
       </w:r>
       <w:r>
         <w:rPr>
@@ -974,25 +864,7 @@
           <w:sz w:val="24"/>
           <w:szCs w:val="24"/>
         </w:rPr>
-        <w:t>.1</w:t>
-      </w:r>
-      <w:proofErr w:type="gramStart"/>
-      <w:r>
-        <w:rPr>
-          <w:rFonts w:ascii="Times New Roman" w:hAnsi="Times New Roman" w:cs="Times New Roman"/>
-          <w:sz w:val="24"/>
-          <w:szCs w:val="24"/>
-        </w:rPr>
-        <w:t xml:space="preserve"> ..</w:t>
-      </w:r>
-      <w:proofErr w:type="gramEnd"/>
-      <w:r>
-        <w:rPr>
-          <w:rFonts w:ascii="Times New Roman" w:hAnsi="Times New Roman" w:cs="Times New Roman"/>
-          <w:sz w:val="24"/>
-          <w:szCs w:val="24"/>
-        </w:rPr>
-        <w:t>……………………………..………………………………….…</w:t>
+        <w:t>.1 ..……………………………..………………………………….…</w:t>
       </w:r>
     </w:p>
     <w:p>
@@ -1018,33 +890,7 @@
           <w:sz w:val="24"/>
           <w:szCs w:val="24"/>
         </w:rPr>
-        <w:t>…………………………………………</w:t>
-      </w:r>
-      <w:proofErr w:type="gramStart"/>
-      <w:r>
-        <w:rPr>
-          <w:rFonts w:ascii="Times New Roman" w:hAnsi="Times New Roman" w:cs="Times New Roman"/>
-          <w:sz w:val="24"/>
-          <w:szCs w:val="24"/>
-        </w:rPr>
-        <w:t>…</w:t>
-      </w:r>
-      <w:r>
-        <w:rPr>
-          <w:rFonts w:ascii="Times New Roman" w:hAnsi="Times New Roman" w:cs="Times New Roman"/>
-          <w:sz w:val="24"/>
-          <w:szCs w:val="24"/>
-        </w:rPr>
-        <w:t>….</w:t>
-      </w:r>
-      <w:proofErr w:type="gramEnd"/>
-      <w:r>
-        <w:rPr>
-          <w:rFonts w:ascii="Times New Roman" w:hAnsi="Times New Roman" w:cs="Times New Roman"/>
-          <w:sz w:val="24"/>
-          <w:szCs w:val="24"/>
-        </w:rPr>
-        <w:t>………….……</w:t>
+        <w:t>……………………………………………….………….……</w:t>
       </w:r>
     </w:p>
     <w:p>
@@ -1062,16 +908,7 @@
           <w:sz w:val="24"/>
           <w:szCs w:val="24"/>
         </w:rPr>
-        <w:t>Análise de resultados……………………………</w:t>
-      </w:r>
-      <w:proofErr w:type="gramStart"/>
-      <w:r>
-        <w:rPr>
-          <w:rFonts w:ascii="Times New Roman" w:hAnsi="Times New Roman" w:cs="Times New Roman"/>
-          <w:sz w:val="24"/>
-          <w:szCs w:val="24"/>
-        </w:rPr>
-        <w:t>……</w:t>
+        <w:t>Análise de resultados…………………………………</w:t>
       </w:r>
       <w:r>
         <w:rPr>
@@ -1081,7 +918,6 @@
         </w:rPr>
         <w:t>.</w:t>
       </w:r>
-      <w:proofErr w:type="gramEnd"/>
       <w:r>
         <w:rPr>
           <w:rFonts w:ascii="Times New Roman" w:hAnsi="Times New Roman" w:cs="Times New Roman"/>
@@ -1122,25 +958,7 @@
           <w:sz w:val="24"/>
           <w:szCs w:val="24"/>
         </w:rPr>
-        <w:t>.1</w:t>
-      </w:r>
-      <w:proofErr w:type="gramStart"/>
-      <w:r>
-        <w:rPr>
-          <w:rFonts w:ascii="Times New Roman" w:hAnsi="Times New Roman" w:cs="Times New Roman"/>
-          <w:sz w:val="24"/>
-          <w:szCs w:val="24"/>
-        </w:rPr>
-        <w:t xml:space="preserve"> ..</w:t>
-      </w:r>
-      <w:proofErr w:type="gramEnd"/>
-      <w:r>
-        <w:rPr>
-          <w:rFonts w:ascii="Times New Roman" w:hAnsi="Times New Roman" w:cs="Times New Roman"/>
-          <w:sz w:val="24"/>
-          <w:szCs w:val="24"/>
-        </w:rPr>
-        <w:t>……………………………..………………………………….…</w:t>
+        <w:t>.1 ..……………………………..………………………………….…</w:t>
       </w:r>
     </w:p>
     <w:p>
@@ -1166,25 +984,7 @@
           <w:sz w:val="24"/>
           <w:szCs w:val="24"/>
         </w:rPr>
-        <w:t>…………………………………………</w:t>
-      </w:r>
-      <w:proofErr w:type="gramStart"/>
-      <w:r>
-        <w:rPr>
-          <w:rFonts w:ascii="Times New Roman" w:hAnsi="Times New Roman" w:cs="Times New Roman"/>
-          <w:sz w:val="24"/>
-          <w:szCs w:val="24"/>
-        </w:rPr>
-        <w:t>…….</w:t>
-      </w:r>
-      <w:proofErr w:type="gramEnd"/>
-      <w:r>
-        <w:rPr>
-          <w:rFonts w:ascii="Times New Roman" w:hAnsi="Times New Roman" w:cs="Times New Roman"/>
-          <w:sz w:val="24"/>
-          <w:szCs w:val="24"/>
-        </w:rPr>
-        <w:t>………….……</w:t>
+        <w:t>……………………………………………….………….……</w:t>
       </w:r>
     </w:p>
     <w:p>
@@ -1202,25 +1002,7 @@
           <w:sz w:val="24"/>
           <w:szCs w:val="24"/>
         </w:rPr>
-        <w:t>Análise de resultados……………………………</w:t>
-      </w:r>
-      <w:proofErr w:type="gramStart"/>
-      <w:r>
-        <w:rPr>
-          <w:rFonts w:ascii="Times New Roman" w:hAnsi="Times New Roman" w:cs="Times New Roman"/>
-          <w:sz w:val="24"/>
-          <w:szCs w:val="24"/>
-        </w:rPr>
-        <w:t>…….</w:t>
-      </w:r>
-      <w:proofErr w:type="gramEnd"/>
-      <w:r>
-        <w:rPr>
-          <w:rFonts w:ascii="Times New Roman" w:hAnsi="Times New Roman" w:cs="Times New Roman"/>
-          <w:sz w:val="24"/>
-          <w:szCs w:val="24"/>
-        </w:rPr>
-        <w:t>…………………</w:t>
+        <w:t>Análise de resultados………………………………….…………………</w:t>
       </w:r>
     </w:p>
     <w:p/>
@@ -1622,25 +1404,7 @@
           <w:sz w:val="24"/>
           <w:szCs w:val="24"/>
         </w:rPr>
-        <w:t>(</w:t>
-      </w:r>
-      <w:proofErr w:type="spellStart"/>
-      <w:r>
-        <w:rPr>
-          <w:rFonts w:ascii="Times New Roman" w:hAnsi="Times New Roman" w:cs="Times New Roman"/>
-          <w:sz w:val="24"/>
-          <w:szCs w:val="24"/>
-        </w:rPr>
-        <w:t>array</w:t>
-      </w:r>
-      <w:proofErr w:type="spellEnd"/>
-      <w:r>
-        <w:rPr>
-          <w:rFonts w:ascii="Times New Roman" w:hAnsi="Times New Roman" w:cs="Times New Roman"/>
-          <w:sz w:val="24"/>
-          <w:szCs w:val="24"/>
-        </w:rPr>
-        <w:t>)</w:t>
+        <w:t>(array)</w:t>
       </w:r>
       <w:r>
         <w:rPr>
@@ -1977,7 +1741,23 @@
           <w:sz w:val="24"/>
           <w:szCs w:val="24"/>
         </w:rPr>
-        <w:t>Calcular as métricas de similaridade com recurso á dist</w:t>
+        <w:t xml:space="preserve">Calcular as métricas de similaridade com recurso </w:t>
+      </w:r>
+      <w:r>
+        <w:rPr>
+          <w:rFonts w:ascii="Times New Roman" w:hAnsi="Times New Roman" w:cs="Times New Roman"/>
+          <w:sz w:val="24"/>
+          <w:szCs w:val="24"/>
+        </w:rPr>
+        <w:t>à</w:t>
+      </w:r>
+      <w:r>
+        <w:rPr>
+          <w:rFonts w:ascii="Times New Roman" w:hAnsi="Times New Roman" w:cs="Times New Roman"/>
+          <w:sz w:val="24"/>
+          <w:szCs w:val="24"/>
+        </w:rPr>
+        <w:t xml:space="preserve"> dist</w:t>
       </w:r>
       <w:r>
         <w:rPr>
@@ -1993,7 +1773,23 @@
           <w:sz w:val="24"/>
           <w:szCs w:val="24"/>
         </w:rPr>
-        <w:t>ncia Euclidiana, á dist</w:t>
+        <w:t xml:space="preserve">ncia Euclidiana, </w:t>
+      </w:r>
+      <w:r>
+        <w:rPr>
+          <w:rFonts w:ascii="Times New Roman" w:hAnsi="Times New Roman" w:cs="Times New Roman"/>
+          <w:sz w:val="24"/>
+          <w:szCs w:val="24"/>
+        </w:rPr>
+        <w:t>à</w:t>
+      </w:r>
+      <w:r>
+        <w:rPr>
+          <w:rFonts w:ascii="Times New Roman" w:hAnsi="Times New Roman" w:cs="Times New Roman"/>
+          <w:sz w:val="24"/>
+          <w:szCs w:val="24"/>
+        </w:rPr>
+        <w:t xml:space="preserve"> dist</w:t>
       </w:r>
       <w:r>
         <w:rPr>
@@ -2009,7 +1805,23 @@
           <w:sz w:val="24"/>
           <w:szCs w:val="24"/>
         </w:rPr>
-        <w:t>ncia de Manhattan, á dist</w:t>
+        <w:t xml:space="preserve">ncia de Manhattan, </w:t>
+      </w:r>
+      <w:r>
+        <w:rPr>
+          <w:rFonts w:ascii="Times New Roman" w:hAnsi="Times New Roman" w:cs="Times New Roman"/>
+          <w:sz w:val="24"/>
+          <w:szCs w:val="24"/>
+        </w:rPr>
+        <w:t>à</w:t>
+      </w:r>
+      <w:r>
+        <w:rPr>
+          <w:rFonts w:ascii="Times New Roman" w:hAnsi="Times New Roman" w:cs="Times New Roman"/>
+          <w:sz w:val="24"/>
+          <w:szCs w:val="24"/>
+        </w:rPr>
+        <w:t xml:space="preserve"> dist</w:t>
       </w:r>
       <w:r>
         <w:rPr>
@@ -2197,16 +2009,7 @@
           <w:sz w:val="24"/>
           <w:szCs w:val="24"/>
         </w:rPr>
-        <w:t>cria_</w:t>
-      </w:r>
-      <w:proofErr w:type="gramStart"/>
-      <w:r>
-        <w:rPr>
-          <w:rFonts w:ascii="Times New Roman" w:hAnsi="Times New Roman" w:cs="Times New Roman"/>
-          <w:sz w:val="24"/>
-          <w:szCs w:val="24"/>
-        </w:rPr>
-        <w:t>ranking</w:t>
+        <w:t>cria_ranking</w:t>
       </w:r>
       <w:proofErr w:type="spellEnd"/>
       <w:r>
@@ -2215,16 +2018,7 @@
           <w:sz w:val="24"/>
           <w:szCs w:val="24"/>
         </w:rPr>
-        <w:t>(</w:t>
-      </w:r>
-      <w:proofErr w:type="gramEnd"/>
-      <w:r>
-        <w:rPr>
-          <w:rFonts w:ascii="Times New Roman" w:hAnsi="Times New Roman" w:cs="Times New Roman"/>
-          <w:sz w:val="24"/>
-          <w:szCs w:val="24"/>
-        </w:rPr>
-        <w:t xml:space="preserve">query1, query2, query3, query4, </w:t>
+        <w:t xml:space="preserve">(query1, query2, query3, query4, </w:t>
       </w:r>
       <w:proofErr w:type="spellStart"/>
       <w:r>
@@ -2815,13 +2609,1221 @@
         <w:ind w:firstLine="708"/>
         <w:rPr>
           <w:rFonts w:ascii="Times New Roman" w:hAnsi="Times New Roman" w:cs="Times New Roman"/>
+          <w:sz w:val="24"/>
+          <w:szCs w:val="24"/>
+          <w:u w:val="single"/>
+        </w:rPr>
+      </w:pPr>
+      <w:r>
+        <w:rPr>
+          <w:rFonts w:ascii="Times New Roman" w:hAnsi="Times New Roman" w:cs="Times New Roman"/>
+          <w:sz w:val="24"/>
+          <w:szCs w:val="24"/>
+          <w:u w:val="single"/>
+        </w:rPr>
+        <w:t>Métrica</w:t>
+      </w:r>
+      <w:r>
+        <w:rPr>
+          <w:rFonts w:ascii="Times New Roman" w:hAnsi="Times New Roman" w:cs="Times New Roman"/>
+          <w:sz w:val="24"/>
+          <w:szCs w:val="24"/>
+          <w:u w:val="single"/>
+        </w:rPr>
+        <w:t>s</w:t>
+      </w:r>
+      <w:r>
+        <w:rPr>
+          <w:rFonts w:ascii="Times New Roman" w:hAnsi="Times New Roman" w:cs="Times New Roman"/>
+          <w:sz w:val="24"/>
+          <w:szCs w:val="24"/>
+          <w:u w:val="single"/>
+        </w:rPr>
+        <w:t xml:space="preserve"> de precisão assumindo como relevante o ranking obtido com os </w:t>
+      </w:r>
+      <w:proofErr w:type="spellStart"/>
+      <w:r>
+        <w:rPr>
+          <w:rFonts w:ascii="Times New Roman" w:hAnsi="Times New Roman" w:cs="Times New Roman"/>
+          <w:sz w:val="24"/>
+          <w:szCs w:val="24"/>
+          <w:u w:val="single"/>
+        </w:rPr>
+        <w:t>metadados</w:t>
+      </w:r>
+      <w:proofErr w:type="spellEnd"/>
+      <w:r>
+        <w:rPr>
+          <w:rFonts w:ascii="Times New Roman" w:hAnsi="Times New Roman" w:cs="Times New Roman"/>
+          <w:sz w:val="24"/>
+          <w:szCs w:val="24"/>
+          <w:u w:val="single"/>
+        </w:rPr>
+        <w:t>:</w:t>
+      </w:r>
+    </w:p>
+    <w:p>
+      <w:pPr>
+        <w:ind w:firstLine="708"/>
+        <w:rPr>
+          <w:rFonts w:ascii="Times New Roman" w:hAnsi="Times New Roman" w:cs="Times New Roman"/>
+          <w:sz w:val="24"/>
+          <w:szCs w:val="24"/>
+          <w:u w:val="single"/>
+        </w:rPr>
+      </w:pPr>
+      <w:r>
+        <w:rPr>
+          <w:rFonts w:ascii="Times New Roman" w:hAnsi="Times New Roman" w:cs="Times New Roman"/>
+          <w:sz w:val="24"/>
+          <w:szCs w:val="24"/>
+          <w:u w:val="single"/>
+        </w:rPr>
+        <w:t xml:space="preserve">Top 100 </w:t>
+      </w:r>
+      <w:proofErr w:type="spellStart"/>
+      <w:r>
+        <w:rPr>
+          <w:rFonts w:ascii="Times New Roman" w:hAnsi="Times New Roman" w:cs="Times New Roman"/>
+          <w:sz w:val="24"/>
+          <w:szCs w:val="24"/>
+          <w:u w:val="single"/>
+        </w:rPr>
+        <w:t>features</w:t>
+      </w:r>
+      <w:proofErr w:type="spellEnd"/>
+      <w:r>
+        <w:rPr>
+          <w:rFonts w:ascii="Times New Roman" w:hAnsi="Times New Roman" w:cs="Times New Roman"/>
+          <w:sz w:val="24"/>
+          <w:szCs w:val="24"/>
+          <w:u w:val="single"/>
+        </w:rPr>
+        <w:t>:</w:t>
+      </w:r>
+    </w:p>
+    <w:tbl>
+      <w:tblPr>
+        <w:tblStyle w:val="TabelacomGrelha"/>
+        <w:tblW w:w="0" w:type="auto"/>
+        <w:jc w:val="center"/>
+        <w:tblLook w:val="04A0" w:firstRow="1" w:lastRow="0" w:firstColumn="1" w:lastColumn="0" w:noHBand="0" w:noVBand="1"/>
+      </w:tblPr>
+      <w:tblGrid>
+        <w:gridCol w:w="2263"/>
+        <w:gridCol w:w="1445"/>
+        <w:gridCol w:w="1445"/>
+        <w:gridCol w:w="1445"/>
+      </w:tblGrid>
+      <w:tr>
+        <w:trPr>
+          <w:trHeight w:val="270"/>
+          <w:jc w:val="center"/>
+        </w:trPr>
+        <w:tc>
+          <w:tcPr>
+            <w:tcW w:w="2263" w:type="dxa"/>
+            <w:tcBorders>
+              <w:top w:val="nil"/>
+              <w:left w:val="nil"/>
+            </w:tcBorders>
+          </w:tcPr>
+          <w:p>
+            <w:pPr>
+              <w:jc w:val="center"/>
+              <w:rPr>
+                <w:rFonts w:ascii="Times New Roman" w:hAnsi="Times New Roman" w:cs="Times New Roman"/>
+                <w:sz w:val="20"/>
+                <w:szCs w:val="20"/>
+              </w:rPr>
+            </w:pPr>
+          </w:p>
+        </w:tc>
+        <w:tc>
+          <w:tcPr>
+            <w:tcW w:w="1445" w:type="dxa"/>
+          </w:tcPr>
+          <w:p>
+            <w:pPr>
+              <w:jc w:val="center"/>
+              <w:rPr>
+                <w:rFonts w:ascii="Times New Roman" w:hAnsi="Times New Roman" w:cs="Times New Roman"/>
+                <w:sz w:val="20"/>
+                <w:szCs w:val="20"/>
+              </w:rPr>
+            </w:pPr>
+            <w:r>
+              <w:rPr>
+                <w:rFonts w:ascii="Times New Roman" w:hAnsi="Times New Roman" w:cs="Times New Roman"/>
+                <w:sz w:val="20"/>
+                <w:szCs w:val="20"/>
+              </w:rPr>
+              <w:t>Distância Euclidiana</w:t>
+            </w:r>
+          </w:p>
+        </w:tc>
+        <w:tc>
+          <w:tcPr>
+            <w:tcW w:w="1445" w:type="dxa"/>
+          </w:tcPr>
+          <w:p>
+            <w:pPr>
+              <w:jc w:val="center"/>
+              <w:rPr>
+                <w:rFonts w:ascii="Times New Roman" w:hAnsi="Times New Roman" w:cs="Times New Roman"/>
+                <w:sz w:val="20"/>
+                <w:szCs w:val="20"/>
+              </w:rPr>
+            </w:pPr>
+            <w:r>
+              <w:rPr>
+                <w:rFonts w:ascii="Times New Roman" w:hAnsi="Times New Roman" w:cs="Times New Roman"/>
+                <w:sz w:val="20"/>
+                <w:szCs w:val="20"/>
+              </w:rPr>
+              <w:t>Distância Manhattan</w:t>
+            </w:r>
+          </w:p>
+        </w:tc>
+        <w:tc>
+          <w:tcPr>
+            <w:tcW w:w="1445" w:type="dxa"/>
+          </w:tcPr>
+          <w:p>
+            <w:pPr>
+              <w:jc w:val="center"/>
+              <w:rPr>
+                <w:rFonts w:ascii="Times New Roman" w:hAnsi="Times New Roman" w:cs="Times New Roman"/>
+                <w:sz w:val="20"/>
+                <w:szCs w:val="20"/>
+              </w:rPr>
+            </w:pPr>
+            <w:r>
+              <w:rPr>
+                <w:rFonts w:ascii="Times New Roman" w:hAnsi="Times New Roman" w:cs="Times New Roman"/>
+                <w:sz w:val="20"/>
+                <w:szCs w:val="20"/>
+              </w:rPr>
+              <w:t>Distância Cosseno</w:t>
+            </w:r>
+          </w:p>
+        </w:tc>
+      </w:tr>
+      <w:tr>
+        <w:trPr>
+          <w:trHeight w:val="270"/>
+          <w:jc w:val="center"/>
+        </w:trPr>
+        <w:tc>
+          <w:tcPr>
+            <w:tcW w:w="2263" w:type="dxa"/>
+          </w:tcPr>
+          <w:p>
+            <w:pPr>
+              <w:jc w:val="center"/>
+              <w:rPr>
+                <w:rFonts w:ascii="Times New Roman" w:hAnsi="Times New Roman" w:cs="Times New Roman"/>
+                <w:sz w:val="20"/>
+                <w:szCs w:val="20"/>
+              </w:rPr>
+            </w:pPr>
+            <w:r>
+              <w:rPr>
+                <w:rFonts w:ascii="Times New Roman" w:hAnsi="Times New Roman" w:cs="Times New Roman"/>
+                <w:sz w:val="20"/>
+                <w:szCs w:val="20"/>
+              </w:rPr>
+              <w:t>MT0000202045.mp3</w:t>
+            </w:r>
+          </w:p>
+        </w:tc>
+        <w:tc>
+          <w:tcPr>
+            <w:tcW w:w="1445" w:type="dxa"/>
+            <w:vAlign w:val="center"/>
+          </w:tcPr>
+          <w:p>
+            <w:pPr>
+              <w:jc w:val="center"/>
+              <w:rPr>
+                <w:rFonts w:ascii="Times New Roman" w:hAnsi="Times New Roman" w:cs="Times New Roman"/>
+                <w:sz w:val="20"/>
+                <w:szCs w:val="20"/>
+              </w:rPr>
+            </w:pPr>
+            <w:r>
+              <w:rPr>
+                <w:rFonts w:ascii="Times New Roman" w:hAnsi="Times New Roman" w:cs="Times New Roman"/>
+                <w:sz w:val="20"/>
+                <w:szCs w:val="20"/>
+              </w:rPr>
+              <w:t>0</w:t>
+            </w:r>
+          </w:p>
+        </w:tc>
+        <w:tc>
+          <w:tcPr>
+            <w:tcW w:w="1445" w:type="dxa"/>
+          </w:tcPr>
+          <w:p>
+            <w:pPr>
+              <w:jc w:val="center"/>
+              <w:rPr>
+                <w:rFonts w:ascii="Times New Roman" w:hAnsi="Times New Roman" w:cs="Times New Roman"/>
+                <w:sz w:val="20"/>
+                <w:szCs w:val="20"/>
+              </w:rPr>
+            </w:pPr>
+            <w:r>
+              <w:rPr>
+                <w:rFonts w:ascii="Times New Roman" w:hAnsi="Times New Roman" w:cs="Times New Roman"/>
+                <w:sz w:val="20"/>
+                <w:szCs w:val="20"/>
+              </w:rPr>
+              <w:t>0</w:t>
+            </w:r>
+          </w:p>
+        </w:tc>
+        <w:tc>
+          <w:tcPr>
+            <w:tcW w:w="1445" w:type="dxa"/>
+          </w:tcPr>
+          <w:p>
+            <w:pPr>
+              <w:jc w:val="center"/>
+              <w:rPr>
+                <w:rFonts w:ascii="Times New Roman" w:hAnsi="Times New Roman" w:cs="Times New Roman"/>
+                <w:sz w:val="20"/>
+                <w:szCs w:val="20"/>
+              </w:rPr>
+            </w:pPr>
+            <w:r>
+              <w:rPr>
+                <w:rFonts w:ascii="Times New Roman" w:hAnsi="Times New Roman" w:cs="Times New Roman"/>
+                <w:sz w:val="20"/>
+                <w:szCs w:val="20"/>
+              </w:rPr>
+              <w:t>0</w:t>
+            </w:r>
+          </w:p>
+        </w:tc>
+      </w:tr>
+      <w:tr>
+        <w:trPr>
+          <w:trHeight w:val="270"/>
+          <w:jc w:val="center"/>
+        </w:trPr>
+        <w:tc>
+          <w:tcPr>
+            <w:tcW w:w="2263" w:type="dxa"/>
+          </w:tcPr>
+          <w:p>
+            <w:pPr>
+              <w:jc w:val="center"/>
+              <w:rPr>
+                <w:rFonts w:ascii="Times New Roman" w:hAnsi="Times New Roman" w:cs="Times New Roman"/>
+                <w:sz w:val="20"/>
+                <w:szCs w:val="20"/>
+              </w:rPr>
+            </w:pPr>
+            <w:r>
+              <w:rPr>
+                <w:rFonts w:ascii="Times New Roman" w:hAnsi="Times New Roman" w:cs="Times New Roman"/>
+                <w:sz w:val="20"/>
+                <w:szCs w:val="20"/>
+              </w:rPr>
+              <w:t>MT0000379144.mp3</w:t>
+            </w:r>
+          </w:p>
+        </w:tc>
+        <w:tc>
+          <w:tcPr>
+            <w:tcW w:w="1445" w:type="dxa"/>
+          </w:tcPr>
+          <w:p>
+            <w:pPr>
+              <w:jc w:val="center"/>
+              <w:rPr>
+                <w:rFonts w:ascii="Times New Roman" w:hAnsi="Times New Roman" w:cs="Times New Roman"/>
+                <w:sz w:val="20"/>
+                <w:szCs w:val="20"/>
+              </w:rPr>
+            </w:pPr>
+            <w:r>
+              <w:rPr>
+                <w:rFonts w:ascii="Times New Roman" w:hAnsi="Times New Roman" w:cs="Times New Roman"/>
+                <w:sz w:val="20"/>
+                <w:szCs w:val="20"/>
+              </w:rPr>
+              <w:t>0</w:t>
+            </w:r>
+          </w:p>
+        </w:tc>
+        <w:tc>
+          <w:tcPr>
+            <w:tcW w:w="1445" w:type="dxa"/>
+          </w:tcPr>
+          <w:p>
+            <w:pPr>
+              <w:jc w:val="center"/>
+              <w:rPr>
+                <w:rFonts w:ascii="Times New Roman" w:hAnsi="Times New Roman" w:cs="Times New Roman"/>
+                <w:sz w:val="20"/>
+                <w:szCs w:val="20"/>
+              </w:rPr>
+            </w:pPr>
+            <w:r>
+              <w:rPr>
+                <w:rFonts w:ascii="Times New Roman" w:hAnsi="Times New Roman" w:cs="Times New Roman"/>
+                <w:sz w:val="20"/>
+                <w:szCs w:val="20"/>
+              </w:rPr>
+              <w:t>0</w:t>
+            </w:r>
+          </w:p>
+        </w:tc>
+        <w:tc>
+          <w:tcPr>
+            <w:tcW w:w="1445" w:type="dxa"/>
+          </w:tcPr>
+          <w:p>
+            <w:pPr>
+              <w:jc w:val="center"/>
+              <w:rPr>
+                <w:rFonts w:ascii="Times New Roman" w:hAnsi="Times New Roman" w:cs="Times New Roman"/>
+                <w:sz w:val="20"/>
+                <w:szCs w:val="20"/>
+              </w:rPr>
+            </w:pPr>
+            <w:r>
+              <w:rPr>
+                <w:rFonts w:ascii="Times New Roman" w:hAnsi="Times New Roman" w:cs="Times New Roman"/>
+                <w:sz w:val="20"/>
+                <w:szCs w:val="20"/>
+              </w:rPr>
+              <w:t>0</w:t>
+            </w:r>
+          </w:p>
+        </w:tc>
+      </w:tr>
+      <w:tr>
+        <w:trPr>
+          <w:trHeight w:val="270"/>
+          <w:jc w:val="center"/>
+        </w:trPr>
+        <w:tc>
+          <w:tcPr>
+            <w:tcW w:w="2263" w:type="dxa"/>
+          </w:tcPr>
+          <w:p>
+            <w:pPr>
+              <w:jc w:val="center"/>
+              <w:rPr>
+                <w:rFonts w:ascii="Times New Roman" w:hAnsi="Times New Roman" w:cs="Times New Roman"/>
+                <w:sz w:val="20"/>
+                <w:szCs w:val="20"/>
+              </w:rPr>
+            </w:pPr>
+            <w:r>
+              <w:rPr>
+                <w:rFonts w:ascii="Times New Roman" w:hAnsi="Times New Roman" w:cs="Times New Roman"/>
+                <w:sz w:val="20"/>
+                <w:szCs w:val="20"/>
+              </w:rPr>
+              <w:t>MT0000414517.mp3</w:t>
+            </w:r>
+          </w:p>
+        </w:tc>
+        <w:tc>
+          <w:tcPr>
+            <w:tcW w:w="1445" w:type="dxa"/>
+          </w:tcPr>
+          <w:p>
+            <w:pPr>
+              <w:jc w:val="center"/>
+              <w:rPr>
+                <w:rFonts w:ascii="Times New Roman" w:hAnsi="Times New Roman" w:cs="Times New Roman"/>
+                <w:sz w:val="20"/>
+                <w:szCs w:val="20"/>
+              </w:rPr>
+            </w:pPr>
+            <w:r>
+              <w:rPr>
+                <w:rFonts w:ascii="Times New Roman" w:hAnsi="Times New Roman" w:cs="Times New Roman"/>
+                <w:sz w:val="20"/>
+                <w:szCs w:val="20"/>
+              </w:rPr>
+              <w:t>0.</w:t>
+            </w:r>
+            <w:r>
+              <w:rPr>
+                <w:rFonts w:ascii="Times New Roman" w:hAnsi="Times New Roman" w:cs="Times New Roman"/>
+                <w:sz w:val="20"/>
+                <w:szCs w:val="20"/>
+              </w:rPr>
+              <w:t>05</w:t>
+            </w:r>
+          </w:p>
+        </w:tc>
+        <w:tc>
+          <w:tcPr>
+            <w:tcW w:w="1445" w:type="dxa"/>
+          </w:tcPr>
+          <w:p>
+            <w:pPr>
+              <w:jc w:val="center"/>
+              <w:rPr>
+                <w:rFonts w:ascii="Times New Roman" w:hAnsi="Times New Roman" w:cs="Times New Roman"/>
+                <w:sz w:val="20"/>
+                <w:szCs w:val="20"/>
+              </w:rPr>
+            </w:pPr>
+            <w:r>
+              <w:rPr>
+                <w:rFonts w:ascii="Times New Roman" w:hAnsi="Times New Roman" w:cs="Times New Roman"/>
+                <w:sz w:val="20"/>
+                <w:szCs w:val="20"/>
+              </w:rPr>
+              <w:t>0.1</w:t>
+            </w:r>
+          </w:p>
+        </w:tc>
+        <w:tc>
+          <w:tcPr>
+            <w:tcW w:w="1445" w:type="dxa"/>
+          </w:tcPr>
+          <w:p>
+            <w:pPr>
+              <w:jc w:val="center"/>
+              <w:rPr>
+                <w:rFonts w:ascii="Times New Roman" w:hAnsi="Times New Roman" w:cs="Times New Roman"/>
+                <w:sz w:val="20"/>
+                <w:szCs w:val="20"/>
+              </w:rPr>
+            </w:pPr>
+            <w:r>
+              <w:rPr>
+                <w:rFonts w:ascii="Times New Roman" w:hAnsi="Times New Roman" w:cs="Times New Roman"/>
+                <w:sz w:val="20"/>
+                <w:szCs w:val="20"/>
+              </w:rPr>
+              <w:t>0.1</w:t>
+            </w:r>
+          </w:p>
+        </w:tc>
+      </w:tr>
+      <w:tr>
+        <w:trPr>
+          <w:trHeight w:val="47"/>
+          <w:jc w:val="center"/>
+        </w:trPr>
+        <w:tc>
+          <w:tcPr>
+            <w:tcW w:w="2263" w:type="dxa"/>
+          </w:tcPr>
+          <w:p>
+            <w:pPr>
+              <w:jc w:val="center"/>
+              <w:rPr>
+                <w:rFonts w:ascii="Times New Roman" w:hAnsi="Times New Roman" w:cs="Times New Roman"/>
+                <w:sz w:val="20"/>
+                <w:szCs w:val="20"/>
+              </w:rPr>
+            </w:pPr>
+            <w:r>
+              <w:rPr>
+                <w:rFonts w:ascii="Times New Roman" w:hAnsi="Times New Roman" w:cs="Times New Roman"/>
+                <w:sz w:val="20"/>
+                <w:szCs w:val="20"/>
+              </w:rPr>
+              <w:t>MT0000956340.mp3</w:t>
+            </w:r>
+          </w:p>
+        </w:tc>
+        <w:tc>
+          <w:tcPr>
+            <w:tcW w:w="1445" w:type="dxa"/>
+          </w:tcPr>
+          <w:p>
+            <w:pPr>
+              <w:jc w:val="center"/>
+              <w:rPr>
+                <w:rFonts w:ascii="Times New Roman" w:hAnsi="Times New Roman" w:cs="Times New Roman"/>
+                <w:sz w:val="20"/>
+                <w:szCs w:val="20"/>
+              </w:rPr>
+            </w:pPr>
+            <w:r>
+              <w:rPr>
+                <w:rFonts w:ascii="Times New Roman" w:hAnsi="Times New Roman" w:cs="Times New Roman"/>
+                <w:sz w:val="20"/>
+                <w:szCs w:val="20"/>
+              </w:rPr>
+              <w:t>0.15</w:t>
+            </w:r>
+          </w:p>
+        </w:tc>
+        <w:tc>
+          <w:tcPr>
+            <w:tcW w:w="1445" w:type="dxa"/>
+          </w:tcPr>
+          <w:p>
+            <w:pPr>
+              <w:jc w:val="center"/>
+              <w:rPr>
+                <w:rFonts w:ascii="Times New Roman" w:hAnsi="Times New Roman" w:cs="Times New Roman"/>
+                <w:sz w:val="20"/>
+                <w:szCs w:val="20"/>
+              </w:rPr>
+            </w:pPr>
+            <w:r>
+              <w:rPr>
+                <w:rFonts w:ascii="Times New Roman" w:hAnsi="Times New Roman" w:cs="Times New Roman"/>
+                <w:sz w:val="20"/>
+                <w:szCs w:val="20"/>
+              </w:rPr>
+              <w:t>0.1</w:t>
+            </w:r>
+          </w:p>
+        </w:tc>
+        <w:tc>
+          <w:tcPr>
+            <w:tcW w:w="1445" w:type="dxa"/>
+          </w:tcPr>
+          <w:p>
+            <w:pPr>
+              <w:jc w:val="center"/>
+              <w:rPr>
+                <w:rFonts w:ascii="Times New Roman" w:hAnsi="Times New Roman" w:cs="Times New Roman"/>
+                <w:sz w:val="20"/>
+                <w:szCs w:val="20"/>
+              </w:rPr>
+            </w:pPr>
+            <w:r>
+              <w:rPr>
+                <w:rFonts w:ascii="Times New Roman" w:hAnsi="Times New Roman" w:cs="Times New Roman"/>
+                <w:sz w:val="20"/>
+                <w:szCs w:val="20"/>
+              </w:rPr>
+              <w:t>0.15</w:t>
+            </w:r>
+          </w:p>
+        </w:tc>
+      </w:tr>
+    </w:tbl>
+    <w:p>
+      <w:pPr>
+        <w:ind w:firstLine="708"/>
+        <w:jc w:val="center"/>
+        <w:rPr>
+          <w:rFonts w:ascii="Times New Roman" w:hAnsi="Times New Roman" w:cs="Times New Roman"/>
+          <w:sz w:val="24"/>
+          <w:szCs w:val="24"/>
+          <w:u w:val="single"/>
+        </w:rPr>
+      </w:pPr>
+    </w:p>
+    <w:p>
+      <w:pPr>
+        <w:ind w:left="708"/>
+        <w:jc w:val="center"/>
+        <w:rPr>
+          <w:rFonts w:ascii="Times New Roman" w:hAnsi="Times New Roman" w:cs="Times New Roman"/>
+          <w:sz w:val="24"/>
+          <w:szCs w:val="24"/>
+          <w:u w:val="single"/>
+        </w:rPr>
+      </w:pPr>
+    </w:p>
+    <w:p>
+      <w:pPr>
+        <w:ind w:firstLine="708"/>
+        <w:rPr>
+          <w:rFonts w:ascii="Times New Roman" w:hAnsi="Times New Roman" w:cs="Times New Roman"/>
+          <w:sz w:val="24"/>
+          <w:szCs w:val="24"/>
+          <w:u w:val="single"/>
+        </w:rPr>
+      </w:pPr>
+      <w:proofErr w:type="spellStart"/>
+      <w:r>
+        <w:rPr>
+          <w:rFonts w:ascii="Times New Roman" w:hAnsi="Times New Roman" w:cs="Times New Roman"/>
+          <w:sz w:val="24"/>
+          <w:szCs w:val="24"/>
+          <w:u w:val="single"/>
+        </w:rPr>
+        <w:t>Features</w:t>
+      </w:r>
+      <w:proofErr w:type="spellEnd"/>
+      <w:r>
+        <w:rPr>
+          <w:rFonts w:ascii="Times New Roman" w:hAnsi="Times New Roman" w:cs="Times New Roman"/>
+          <w:sz w:val="24"/>
+          <w:szCs w:val="24"/>
+          <w:u w:val="single"/>
+        </w:rPr>
+        <w:t xml:space="preserve"> extraídas:</w:t>
+      </w:r>
+    </w:p>
+    <w:tbl>
+      <w:tblPr>
+        <w:tblStyle w:val="TabelacomGrelha"/>
+        <w:tblW w:w="0" w:type="auto"/>
+        <w:jc w:val="center"/>
+        <w:tblLook w:val="04A0" w:firstRow="1" w:lastRow="0" w:firstColumn="1" w:lastColumn="0" w:noHBand="0" w:noVBand="1"/>
+      </w:tblPr>
+      <w:tblGrid>
+        <w:gridCol w:w="2263"/>
+        <w:gridCol w:w="1445"/>
+        <w:gridCol w:w="1445"/>
+        <w:gridCol w:w="1445"/>
+      </w:tblGrid>
+      <w:tr>
+        <w:trPr>
+          <w:trHeight w:val="270"/>
+          <w:jc w:val="center"/>
+        </w:trPr>
+        <w:tc>
+          <w:tcPr>
+            <w:tcW w:w="2263" w:type="dxa"/>
+            <w:tcBorders>
+              <w:top w:val="nil"/>
+              <w:left w:val="nil"/>
+            </w:tcBorders>
+          </w:tcPr>
+          <w:p>
+            <w:pPr>
+              <w:jc w:val="center"/>
+              <w:rPr>
+                <w:rFonts w:ascii="Times New Roman" w:hAnsi="Times New Roman" w:cs="Times New Roman"/>
+                <w:sz w:val="20"/>
+                <w:szCs w:val="20"/>
+              </w:rPr>
+            </w:pPr>
+          </w:p>
+        </w:tc>
+        <w:tc>
+          <w:tcPr>
+            <w:tcW w:w="1445" w:type="dxa"/>
+          </w:tcPr>
+          <w:p>
+            <w:pPr>
+              <w:jc w:val="center"/>
+              <w:rPr>
+                <w:rFonts w:ascii="Times New Roman" w:hAnsi="Times New Roman" w:cs="Times New Roman"/>
+                <w:sz w:val="20"/>
+                <w:szCs w:val="20"/>
+              </w:rPr>
+            </w:pPr>
+            <w:r>
+              <w:rPr>
+                <w:rFonts w:ascii="Times New Roman" w:hAnsi="Times New Roman" w:cs="Times New Roman"/>
+                <w:sz w:val="20"/>
+                <w:szCs w:val="20"/>
+              </w:rPr>
+              <w:t>Distância Euclidiana</w:t>
+            </w:r>
+          </w:p>
+        </w:tc>
+        <w:tc>
+          <w:tcPr>
+            <w:tcW w:w="1445" w:type="dxa"/>
+          </w:tcPr>
+          <w:p>
+            <w:pPr>
+              <w:jc w:val="center"/>
+              <w:rPr>
+                <w:rFonts w:ascii="Times New Roman" w:hAnsi="Times New Roman" w:cs="Times New Roman"/>
+                <w:sz w:val="20"/>
+                <w:szCs w:val="20"/>
+              </w:rPr>
+            </w:pPr>
+            <w:r>
+              <w:rPr>
+                <w:rFonts w:ascii="Times New Roman" w:hAnsi="Times New Roman" w:cs="Times New Roman"/>
+                <w:sz w:val="20"/>
+                <w:szCs w:val="20"/>
+              </w:rPr>
+              <w:t>Distância Manhattan</w:t>
+            </w:r>
+          </w:p>
+        </w:tc>
+        <w:tc>
+          <w:tcPr>
+            <w:tcW w:w="1445" w:type="dxa"/>
+          </w:tcPr>
+          <w:p>
+            <w:pPr>
+              <w:jc w:val="center"/>
+              <w:rPr>
+                <w:rFonts w:ascii="Times New Roman" w:hAnsi="Times New Roman" w:cs="Times New Roman"/>
+                <w:sz w:val="20"/>
+                <w:szCs w:val="20"/>
+              </w:rPr>
+            </w:pPr>
+            <w:r>
+              <w:rPr>
+                <w:rFonts w:ascii="Times New Roman" w:hAnsi="Times New Roman" w:cs="Times New Roman"/>
+                <w:sz w:val="20"/>
+                <w:szCs w:val="20"/>
+              </w:rPr>
+              <w:t>Distância Cosseno</w:t>
+            </w:r>
+          </w:p>
+        </w:tc>
+      </w:tr>
+      <w:tr>
+        <w:trPr>
+          <w:trHeight w:val="270"/>
+          <w:jc w:val="center"/>
+        </w:trPr>
+        <w:tc>
+          <w:tcPr>
+            <w:tcW w:w="2263" w:type="dxa"/>
+          </w:tcPr>
+          <w:p>
+            <w:pPr>
+              <w:jc w:val="center"/>
+              <w:rPr>
+                <w:rFonts w:ascii="Times New Roman" w:hAnsi="Times New Roman" w:cs="Times New Roman"/>
+                <w:sz w:val="20"/>
+                <w:szCs w:val="20"/>
+              </w:rPr>
+            </w:pPr>
+            <w:r>
+              <w:rPr>
+                <w:rFonts w:ascii="Times New Roman" w:hAnsi="Times New Roman" w:cs="Times New Roman"/>
+                <w:sz w:val="20"/>
+                <w:szCs w:val="20"/>
+              </w:rPr>
+              <w:t>MT0000202045.mp3</w:t>
+            </w:r>
+          </w:p>
+        </w:tc>
+        <w:tc>
+          <w:tcPr>
+            <w:tcW w:w="1445" w:type="dxa"/>
+          </w:tcPr>
+          <w:p>
+            <w:pPr>
+              <w:jc w:val="center"/>
+              <w:rPr>
+                <w:rFonts w:ascii="Times New Roman" w:hAnsi="Times New Roman" w:cs="Times New Roman"/>
+                <w:sz w:val="20"/>
+                <w:szCs w:val="20"/>
+              </w:rPr>
+            </w:pPr>
+            <w:r>
+              <w:rPr>
+                <w:rFonts w:ascii="Times New Roman" w:hAnsi="Times New Roman" w:cs="Times New Roman"/>
+                <w:sz w:val="20"/>
+                <w:szCs w:val="20"/>
+              </w:rPr>
+              <w:t>0</w:t>
+            </w:r>
+            <w:r>
+              <w:rPr>
+                <w:rFonts w:ascii="Times New Roman" w:hAnsi="Times New Roman" w:cs="Times New Roman"/>
+                <w:sz w:val="20"/>
+                <w:szCs w:val="20"/>
+              </w:rPr>
+              <w:t>.05</w:t>
+            </w:r>
+          </w:p>
+        </w:tc>
+        <w:tc>
+          <w:tcPr>
+            <w:tcW w:w="1445" w:type="dxa"/>
+          </w:tcPr>
+          <w:p>
+            <w:pPr>
+              <w:jc w:val="center"/>
+              <w:rPr>
+                <w:rFonts w:ascii="Times New Roman" w:hAnsi="Times New Roman" w:cs="Times New Roman"/>
+                <w:sz w:val="20"/>
+                <w:szCs w:val="20"/>
+              </w:rPr>
+            </w:pPr>
+            <w:r>
+              <w:rPr>
+                <w:rFonts w:ascii="Times New Roman" w:hAnsi="Times New Roman" w:cs="Times New Roman"/>
+                <w:sz w:val="20"/>
+                <w:szCs w:val="20"/>
+              </w:rPr>
+              <w:t>0</w:t>
+            </w:r>
+          </w:p>
+        </w:tc>
+        <w:tc>
+          <w:tcPr>
+            <w:tcW w:w="1445" w:type="dxa"/>
+          </w:tcPr>
+          <w:p>
+            <w:pPr>
+              <w:jc w:val="center"/>
+              <w:rPr>
+                <w:rFonts w:ascii="Times New Roman" w:hAnsi="Times New Roman" w:cs="Times New Roman"/>
+                <w:sz w:val="20"/>
+                <w:szCs w:val="20"/>
+              </w:rPr>
+            </w:pPr>
+            <w:r>
+              <w:rPr>
+                <w:rFonts w:ascii="Times New Roman" w:hAnsi="Times New Roman" w:cs="Times New Roman"/>
+                <w:sz w:val="20"/>
+                <w:szCs w:val="20"/>
+              </w:rPr>
+              <w:t>0</w:t>
+            </w:r>
+          </w:p>
+        </w:tc>
+      </w:tr>
+      <w:tr>
+        <w:trPr>
+          <w:trHeight w:val="270"/>
+          <w:jc w:val="center"/>
+        </w:trPr>
+        <w:tc>
+          <w:tcPr>
+            <w:tcW w:w="2263" w:type="dxa"/>
+          </w:tcPr>
+          <w:p>
+            <w:pPr>
+              <w:jc w:val="center"/>
+              <w:rPr>
+                <w:rFonts w:ascii="Times New Roman" w:hAnsi="Times New Roman" w:cs="Times New Roman"/>
+                <w:sz w:val="20"/>
+                <w:szCs w:val="20"/>
+              </w:rPr>
+            </w:pPr>
+            <w:r>
+              <w:rPr>
+                <w:rFonts w:ascii="Times New Roman" w:hAnsi="Times New Roman" w:cs="Times New Roman"/>
+                <w:sz w:val="20"/>
+                <w:szCs w:val="20"/>
+              </w:rPr>
+              <w:t>MT0000379144.mp3</w:t>
+            </w:r>
+          </w:p>
+        </w:tc>
+        <w:tc>
+          <w:tcPr>
+            <w:tcW w:w="1445" w:type="dxa"/>
+          </w:tcPr>
+          <w:p>
+            <w:pPr>
+              <w:jc w:val="center"/>
+              <w:rPr>
+                <w:rFonts w:ascii="Times New Roman" w:hAnsi="Times New Roman" w:cs="Times New Roman"/>
+                <w:sz w:val="20"/>
+                <w:szCs w:val="20"/>
+              </w:rPr>
+            </w:pPr>
+            <w:r>
+              <w:rPr>
+                <w:rFonts w:ascii="Times New Roman" w:hAnsi="Times New Roman" w:cs="Times New Roman"/>
+                <w:sz w:val="20"/>
+                <w:szCs w:val="20"/>
+              </w:rPr>
+              <w:t>0</w:t>
+            </w:r>
+          </w:p>
+        </w:tc>
+        <w:tc>
+          <w:tcPr>
+            <w:tcW w:w="1445" w:type="dxa"/>
+          </w:tcPr>
+          <w:p>
+            <w:pPr>
+              <w:jc w:val="center"/>
+              <w:rPr>
+                <w:rFonts w:ascii="Times New Roman" w:hAnsi="Times New Roman" w:cs="Times New Roman"/>
+                <w:sz w:val="20"/>
+                <w:szCs w:val="20"/>
+              </w:rPr>
+            </w:pPr>
+            <w:r>
+              <w:rPr>
+                <w:rFonts w:ascii="Times New Roman" w:hAnsi="Times New Roman" w:cs="Times New Roman"/>
+                <w:sz w:val="20"/>
+                <w:szCs w:val="20"/>
+              </w:rPr>
+              <w:t>0</w:t>
+            </w:r>
+          </w:p>
+        </w:tc>
+        <w:tc>
+          <w:tcPr>
+            <w:tcW w:w="1445" w:type="dxa"/>
+          </w:tcPr>
+          <w:p>
+            <w:pPr>
+              <w:jc w:val="center"/>
+              <w:rPr>
+                <w:rFonts w:ascii="Times New Roman" w:hAnsi="Times New Roman" w:cs="Times New Roman"/>
+                <w:sz w:val="20"/>
+                <w:szCs w:val="20"/>
+              </w:rPr>
+            </w:pPr>
+            <w:r>
+              <w:rPr>
+                <w:rFonts w:ascii="Times New Roman" w:hAnsi="Times New Roman" w:cs="Times New Roman"/>
+                <w:sz w:val="20"/>
+                <w:szCs w:val="20"/>
+              </w:rPr>
+              <w:t>0</w:t>
+            </w:r>
+          </w:p>
+        </w:tc>
+      </w:tr>
+      <w:tr>
+        <w:trPr>
+          <w:trHeight w:val="270"/>
+          <w:jc w:val="center"/>
+        </w:trPr>
+        <w:tc>
+          <w:tcPr>
+            <w:tcW w:w="2263" w:type="dxa"/>
+          </w:tcPr>
+          <w:p>
+            <w:pPr>
+              <w:jc w:val="center"/>
+              <w:rPr>
+                <w:rFonts w:ascii="Times New Roman" w:hAnsi="Times New Roman" w:cs="Times New Roman"/>
+                <w:sz w:val="20"/>
+                <w:szCs w:val="20"/>
+              </w:rPr>
+            </w:pPr>
+            <w:r>
+              <w:rPr>
+                <w:rFonts w:ascii="Times New Roman" w:hAnsi="Times New Roman" w:cs="Times New Roman"/>
+                <w:sz w:val="20"/>
+                <w:szCs w:val="20"/>
+              </w:rPr>
+              <w:t>MT0000414517.mp3</w:t>
+            </w:r>
+          </w:p>
+        </w:tc>
+        <w:tc>
+          <w:tcPr>
+            <w:tcW w:w="1445" w:type="dxa"/>
+          </w:tcPr>
+          <w:p>
+            <w:pPr>
+              <w:jc w:val="center"/>
+              <w:rPr>
+                <w:rFonts w:ascii="Times New Roman" w:hAnsi="Times New Roman" w:cs="Times New Roman"/>
+                <w:sz w:val="20"/>
+                <w:szCs w:val="20"/>
+              </w:rPr>
+            </w:pPr>
+            <w:r>
+              <w:rPr>
+                <w:rFonts w:ascii="Times New Roman" w:hAnsi="Times New Roman" w:cs="Times New Roman"/>
+                <w:sz w:val="20"/>
+                <w:szCs w:val="20"/>
+              </w:rPr>
+              <w:t>0.</w:t>
+            </w:r>
+            <w:r>
+              <w:rPr>
+                <w:rFonts w:ascii="Times New Roman" w:hAnsi="Times New Roman" w:cs="Times New Roman"/>
+                <w:sz w:val="20"/>
+                <w:szCs w:val="20"/>
+              </w:rPr>
+              <w:t>15</w:t>
+            </w:r>
+          </w:p>
+        </w:tc>
+        <w:tc>
+          <w:tcPr>
+            <w:tcW w:w="1445" w:type="dxa"/>
+          </w:tcPr>
+          <w:p>
+            <w:pPr>
+              <w:jc w:val="center"/>
+              <w:rPr>
+                <w:rFonts w:ascii="Times New Roman" w:hAnsi="Times New Roman" w:cs="Times New Roman"/>
+                <w:sz w:val="20"/>
+                <w:szCs w:val="20"/>
+              </w:rPr>
+            </w:pPr>
+            <w:r>
+              <w:rPr>
+                <w:rFonts w:ascii="Times New Roman" w:hAnsi="Times New Roman" w:cs="Times New Roman"/>
+                <w:sz w:val="20"/>
+                <w:szCs w:val="20"/>
+              </w:rPr>
+              <w:t>0.1</w:t>
+            </w:r>
+          </w:p>
+        </w:tc>
+        <w:tc>
+          <w:tcPr>
+            <w:tcW w:w="1445" w:type="dxa"/>
+          </w:tcPr>
+          <w:p>
+            <w:pPr>
+              <w:jc w:val="center"/>
+              <w:rPr>
+                <w:rFonts w:ascii="Times New Roman" w:hAnsi="Times New Roman" w:cs="Times New Roman"/>
+                <w:sz w:val="20"/>
+                <w:szCs w:val="20"/>
+              </w:rPr>
+            </w:pPr>
+            <w:r>
+              <w:rPr>
+                <w:rFonts w:ascii="Times New Roman" w:hAnsi="Times New Roman" w:cs="Times New Roman"/>
+                <w:sz w:val="20"/>
+                <w:szCs w:val="20"/>
+              </w:rPr>
+              <w:t>0.1</w:t>
+            </w:r>
+          </w:p>
+        </w:tc>
+      </w:tr>
+      <w:tr>
+        <w:trPr>
+          <w:trHeight w:val="47"/>
+          <w:jc w:val="center"/>
+        </w:trPr>
+        <w:tc>
+          <w:tcPr>
+            <w:tcW w:w="2263" w:type="dxa"/>
+          </w:tcPr>
+          <w:p>
+            <w:pPr>
+              <w:jc w:val="center"/>
+              <w:rPr>
+                <w:rFonts w:ascii="Times New Roman" w:hAnsi="Times New Roman" w:cs="Times New Roman"/>
+                <w:sz w:val="20"/>
+                <w:szCs w:val="20"/>
+              </w:rPr>
+            </w:pPr>
+            <w:r>
+              <w:rPr>
+                <w:rFonts w:ascii="Times New Roman" w:hAnsi="Times New Roman" w:cs="Times New Roman"/>
+                <w:sz w:val="20"/>
+                <w:szCs w:val="20"/>
+              </w:rPr>
+              <w:t>MT0000956340.mp3</w:t>
+            </w:r>
+          </w:p>
+        </w:tc>
+        <w:tc>
+          <w:tcPr>
+            <w:tcW w:w="1445" w:type="dxa"/>
+          </w:tcPr>
+          <w:p>
+            <w:pPr>
+              <w:jc w:val="center"/>
+              <w:rPr>
+                <w:rFonts w:ascii="Times New Roman" w:hAnsi="Times New Roman" w:cs="Times New Roman"/>
+                <w:sz w:val="20"/>
+                <w:szCs w:val="20"/>
+              </w:rPr>
+            </w:pPr>
+            <w:r>
+              <w:rPr>
+                <w:rFonts w:ascii="Times New Roman" w:hAnsi="Times New Roman" w:cs="Times New Roman"/>
+                <w:sz w:val="20"/>
+                <w:szCs w:val="20"/>
+              </w:rPr>
+              <w:t>0</w:t>
+            </w:r>
+          </w:p>
+        </w:tc>
+        <w:tc>
+          <w:tcPr>
+            <w:tcW w:w="1445" w:type="dxa"/>
+          </w:tcPr>
+          <w:p>
+            <w:pPr>
+              <w:jc w:val="center"/>
+              <w:rPr>
+                <w:rFonts w:ascii="Times New Roman" w:hAnsi="Times New Roman" w:cs="Times New Roman"/>
+                <w:sz w:val="20"/>
+                <w:szCs w:val="20"/>
+              </w:rPr>
+            </w:pPr>
+            <w:r>
+              <w:rPr>
+                <w:rFonts w:ascii="Times New Roman" w:hAnsi="Times New Roman" w:cs="Times New Roman"/>
+                <w:sz w:val="20"/>
+                <w:szCs w:val="20"/>
+              </w:rPr>
+              <w:t>0</w:t>
+            </w:r>
+          </w:p>
+        </w:tc>
+        <w:tc>
+          <w:tcPr>
+            <w:tcW w:w="1445" w:type="dxa"/>
+          </w:tcPr>
+          <w:p>
+            <w:pPr>
+              <w:jc w:val="center"/>
+              <w:rPr>
+                <w:rFonts w:ascii="Times New Roman" w:hAnsi="Times New Roman" w:cs="Times New Roman"/>
+                <w:sz w:val="20"/>
+                <w:szCs w:val="20"/>
+              </w:rPr>
+            </w:pPr>
+            <w:r>
+              <w:rPr>
+                <w:rFonts w:ascii="Times New Roman" w:hAnsi="Times New Roman" w:cs="Times New Roman"/>
+                <w:sz w:val="20"/>
+                <w:szCs w:val="20"/>
+              </w:rPr>
+              <w:t>0.15</w:t>
+            </w:r>
+          </w:p>
+        </w:tc>
+      </w:tr>
+    </w:tbl>
+    <w:p>
+      <w:pPr>
+        <w:ind w:firstLine="708"/>
+        <w:rPr>
+          <w:rFonts w:ascii="Times New Roman" w:hAnsi="Times New Roman" w:cs="Times New Roman"/>
+          <w:sz w:val="24"/>
+          <w:szCs w:val="24"/>
+          <w:u w:val="single"/>
+        </w:rPr>
+      </w:pPr>
+    </w:p>
+    <w:p>
+      <w:pPr>
+        <w:ind w:firstLine="708"/>
+        <w:rPr>
+          <w:rFonts w:ascii="Times New Roman" w:hAnsi="Times New Roman" w:cs="Times New Roman"/>
+          <w:sz w:val="24"/>
+          <w:szCs w:val="24"/>
+          <w:u w:val="single"/>
+        </w:rPr>
+      </w:pPr>
+    </w:p>
+    <w:p>
+      <w:pPr>
+        <w:ind w:firstLine="708"/>
+        <w:rPr>
+          <w:rFonts w:ascii="Times New Roman" w:hAnsi="Times New Roman" w:cs="Times New Roman"/>
+          <w:sz w:val="24"/>
+          <w:szCs w:val="24"/>
+        </w:rPr>
+      </w:pPr>
+      <w:r>
+        <w:rPr>
+          <w:rFonts w:ascii="Times New Roman" w:hAnsi="Times New Roman" w:cs="Times New Roman"/>
           <w:b/>
           <w:bCs/>
           <w:sz w:val="24"/>
           <w:szCs w:val="24"/>
           <w:u w:val="single"/>
         </w:rPr>
-      </w:pPr>
+        <w:t>Análise de resultados:</w:t>
+      </w:r>
       <w:r>
         <w:rPr>
           <w:rFonts w:ascii="Times New Roman" w:hAnsi="Times New Roman" w:cs="Times New Roman"/>
@@ -2831,11 +3833,9 @@
           <w:szCs w:val="24"/>
           <w:u w:val="single"/>
         </w:rPr>
-        <w:t>Análise de resultados:</w:t>
-      </w:r>
-    </w:p>
-    <w:p>
-      <w:pPr>
+        <w:t xml:space="preserve"> </w:t>
+      </w:r>
+      <w:r>
         <w:rPr>
           <w:rFonts w:ascii="Times New Roman" w:hAnsi="Times New Roman" w:cs="Times New Roman"/>
           <w:b/>
@@ -2844,6 +3844,395 @@
           <w:szCs w:val="24"/>
           <w:u w:val="single"/>
         </w:rPr>
+        <w:t xml:space="preserve"> </w:t>
+      </w:r>
+      <w:r>
+        <w:rPr>
+          <w:rFonts w:ascii="Times New Roman" w:hAnsi="Times New Roman" w:cs="Times New Roman"/>
+          <w:sz w:val="24"/>
+          <w:szCs w:val="24"/>
+        </w:rPr>
+        <w:t xml:space="preserve">No que diz respeito aos valores presentes nas tabelas, </w:t>
+      </w:r>
+      <w:r>
+        <w:rPr>
+          <w:rFonts w:ascii="Times New Roman" w:hAnsi="Times New Roman" w:cs="Times New Roman"/>
+          <w:sz w:val="24"/>
+          <w:szCs w:val="24"/>
+        </w:rPr>
+        <w:t xml:space="preserve">as duas primeiras </w:t>
+      </w:r>
+      <w:proofErr w:type="spellStart"/>
+      <w:r>
+        <w:rPr>
+          <w:rFonts w:ascii="Times New Roman" w:hAnsi="Times New Roman" w:cs="Times New Roman"/>
+          <w:sz w:val="24"/>
+          <w:szCs w:val="24"/>
+        </w:rPr>
+        <w:t>queries</w:t>
+      </w:r>
+      <w:proofErr w:type="spellEnd"/>
+      <w:r>
+        <w:rPr>
+          <w:rFonts w:ascii="Times New Roman" w:hAnsi="Times New Roman" w:cs="Times New Roman"/>
+          <w:sz w:val="24"/>
+          <w:szCs w:val="24"/>
+        </w:rPr>
+        <w:t xml:space="preserve"> apresentam os valores mais baixos de precisão</w:t>
+      </w:r>
+      <w:r>
+        <w:rPr>
+          <w:rFonts w:ascii="Times New Roman" w:hAnsi="Times New Roman" w:cs="Times New Roman"/>
+          <w:sz w:val="24"/>
+          <w:szCs w:val="24"/>
+        </w:rPr>
+        <w:t>,</w:t>
+      </w:r>
+      <w:r>
+        <w:rPr>
+          <w:rFonts w:ascii="Times New Roman" w:hAnsi="Times New Roman" w:cs="Times New Roman"/>
+          <w:sz w:val="24"/>
+          <w:szCs w:val="24"/>
+        </w:rPr>
+        <w:t xml:space="preserve"> o que significa que as músicas presentes no ranking obtido através dos </w:t>
+      </w:r>
+      <w:proofErr w:type="spellStart"/>
+      <w:r>
+        <w:rPr>
+          <w:rFonts w:ascii="Times New Roman" w:hAnsi="Times New Roman" w:cs="Times New Roman"/>
+          <w:sz w:val="24"/>
+          <w:szCs w:val="24"/>
+        </w:rPr>
+        <w:t>metadados</w:t>
+      </w:r>
+      <w:proofErr w:type="spellEnd"/>
+      <w:r>
+        <w:rPr>
+          <w:rFonts w:ascii="Times New Roman" w:hAnsi="Times New Roman" w:cs="Times New Roman"/>
+          <w:sz w:val="24"/>
+          <w:szCs w:val="24"/>
+        </w:rPr>
+        <w:t xml:space="preserve"> não estão presentes nos rankings obtidos através das extrações de </w:t>
+      </w:r>
+      <w:proofErr w:type="spellStart"/>
+      <w:r>
+        <w:rPr>
+          <w:rFonts w:ascii="Times New Roman" w:hAnsi="Times New Roman" w:cs="Times New Roman"/>
+          <w:sz w:val="24"/>
+          <w:szCs w:val="24"/>
+        </w:rPr>
+        <w:t>features</w:t>
+      </w:r>
+      <w:proofErr w:type="spellEnd"/>
+      <w:r>
+        <w:rPr>
+          <w:rFonts w:ascii="Times New Roman" w:hAnsi="Times New Roman" w:cs="Times New Roman"/>
+          <w:sz w:val="24"/>
+          <w:szCs w:val="24"/>
+        </w:rPr>
+        <w:t xml:space="preserve">. </w:t>
+      </w:r>
+      <w:r>
+        <w:rPr>
+          <w:rFonts w:ascii="Times New Roman" w:hAnsi="Times New Roman" w:cs="Times New Roman"/>
+          <w:sz w:val="24"/>
+          <w:szCs w:val="24"/>
+        </w:rPr>
+        <w:t>Assim, é possível concluir que estas duas músicas revelam uma maior disparidade</w:t>
+      </w:r>
+      <w:r>
+        <w:rPr>
+          <w:rFonts w:ascii="Times New Roman" w:hAnsi="Times New Roman" w:cs="Times New Roman"/>
+          <w:sz w:val="24"/>
+          <w:szCs w:val="24"/>
+        </w:rPr>
+        <w:t xml:space="preserve"> entre os </w:t>
+      </w:r>
+      <w:proofErr w:type="spellStart"/>
+      <w:r>
+        <w:rPr>
+          <w:rFonts w:ascii="Times New Roman" w:hAnsi="Times New Roman" w:cs="Times New Roman"/>
+          <w:sz w:val="24"/>
+          <w:szCs w:val="24"/>
+        </w:rPr>
+        <w:t>metadados</w:t>
+      </w:r>
+      <w:proofErr w:type="spellEnd"/>
+      <w:r>
+        <w:rPr>
+          <w:rFonts w:ascii="Times New Roman" w:hAnsi="Times New Roman" w:cs="Times New Roman"/>
+          <w:sz w:val="24"/>
+          <w:szCs w:val="24"/>
+        </w:rPr>
+        <w:t xml:space="preserve"> e as </w:t>
+      </w:r>
+      <w:proofErr w:type="spellStart"/>
+      <w:r>
+        <w:rPr>
+          <w:rFonts w:ascii="Times New Roman" w:hAnsi="Times New Roman" w:cs="Times New Roman"/>
+          <w:sz w:val="24"/>
+          <w:szCs w:val="24"/>
+        </w:rPr>
+        <w:t>features</w:t>
+      </w:r>
+      <w:proofErr w:type="spellEnd"/>
+      <w:r>
+        <w:rPr>
+          <w:rFonts w:ascii="Times New Roman" w:hAnsi="Times New Roman" w:cs="Times New Roman"/>
+          <w:sz w:val="24"/>
+          <w:szCs w:val="24"/>
+        </w:rPr>
+        <w:t xml:space="preserve"> extraídas. Por outro lado, </w:t>
+      </w:r>
+      <w:r>
+        <w:rPr>
+          <w:rFonts w:ascii="Times New Roman" w:hAnsi="Times New Roman" w:cs="Times New Roman"/>
+          <w:sz w:val="24"/>
+          <w:szCs w:val="24"/>
+        </w:rPr>
+        <w:t xml:space="preserve">as </w:t>
+      </w:r>
+      <w:proofErr w:type="spellStart"/>
+      <w:r>
+        <w:rPr>
+          <w:rFonts w:ascii="Times New Roman" w:hAnsi="Times New Roman" w:cs="Times New Roman"/>
+          <w:sz w:val="24"/>
+          <w:szCs w:val="24"/>
+        </w:rPr>
+        <w:t>queries</w:t>
+      </w:r>
+      <w:proofErr w:type="spellEnd"/>
+      <w:r>
+        <w:rPr>
+          <w:rFonts w:ascii="Times New Roman" w:hAnsi="Times New Roman" w:cs="Times New Roman"/>
+          <w:sz w:val="24"/>
+          <w:szCs w:val="24"/>
+        </w:rPr>
+        <w:t xml:space="preserve"> “</w:t>
+      </w:r>
+      <w:r>
+        <w:rPr>
+          <w:rFonts w:ascii="Times New Roman" w:hAnsi="Times New Roman" w:cs="Times New Roman"/>
+          <w:sz w:val="24"/>
+          <w:szCs w:val="24"/>
+        </w:rPr>
+        <w:t>MT0000414517.mp3</w:t>
+      </w:r>
+      <w:r>
+        <w:rPr>
+          <w:rFonts w:ascii="Times New Roman" w:hAnsi="Times New Roman" w:cs="Times New Roman"/>
+          <w:sz w:val="24"/>
+          <w:szCs w:val="24"/>
+        </w:rPr>
+        <w:t>” e “</w:t>
+      </w:r>
+      <w:r>
+        <w:rPr>
+          <w:rFonts w:ascii="Times New Roman" w:hAnsi="Times New Roman" w:cs="Times New Roman"/>
+          <w:sz w:val="24"/>
+          <w:szCs w:val="24"/>
+        </w:rPr>
+        <w:t>MT0000956340.mp3</w:t>
+      </w:r>
+      <w:r>
+        <w:rPr>
+          <w:rFonts w:ascii="Times New Roman" w:hAnsi="Times New Roman" w:cs="Times New Roman"/>
+          <w:sz w:val="24"/>
+          <w:szCs w:val="24"/>
+        </w:rPr>
+        <w:t>”</w:t>
+      </w:r>
+      <w:r>
+        <w:rPr>
+          <w:rFonts w:ascii="Times New Roman" w:hAnsi="Times New Roman" w:cs="Times New Roman"/>
+          <w:sz w:val="24"/>
+          <w:szCs w:val="24"/>
+        </w:rPr>
+        <w:t>, na tabela de top_100_features</w:t>
+      </w:r>
+      <w:r>
+        <w:rPr>
+          <w:rFonts w:ascii="Times New Roman" w:hAnsi="Times New Roman" w:cs="Times New Roman"/>
+          <w:sz w:val="24"/>
+          <w:szCs w:val="24"/>
+        </w:rPr>
+        <w:t>,</w:t>
+      </w:r>
+      <w:r>
+        <w:rPr>
+          <w:rFonts w:ascii="Times New Roman" w:hAnsi="Times New Roman" w:cs="Times New Roman"/>
+          <w:sz w:val="24"/>
+          <w:szCs w:val="24"/>
+        </w:rPr>
+        <w:t xml:space="preserve"> têm valores superiores </w:t>
+      </w:r>
+      <w:r>
+        <w:rPr>
+          <w:rFonts w:ascii="Times New Roman" w:hAnsi="Times New Roman" w:cs="Times New Roman"/>
+          <w:sz w:val="24"/>
+          <w:szCs w:val="24"/>
+        </w:rPr>
+        <w:t>ao</w:t>
+      </w:r>
+      <w:r>
+        <w:rPr>
+          <w:rFonts w:ascii="Times New Roman" w:hAnsi="Times New Roman" w:cs="Times New Roman"/>
+          <w:sz w:val="24"/>
+          <w:szCs w:val="24"/>
+        </w:rPr>
+        <w:t xml:space="preserve">s outros dois </w:t>
+      </w:r>
+      <w:r>
+        <w:rPr>
+          <w:rFonts w:ascii="Times New Roman" w:hAnsi="Times New Roman" w:cs="Times New Roman"/>
+          <w:sz w:val="24"/>
+          <w:szCs w:val="24"/>
+        </w:rPr>
+        <w:t xml:space="preserve">áudios o que indica uma relação, ainda que não muito significativa, entre as </w:t>
+      </w:r>
+      <w:proofErr w:type="spellStart"/>
+      <w:r>
+        <w:rPr>
+          <w:rFonts w:ascii="Times New Roman" w:hAnsi="Times New Roman" w:cs="Times New Roman"/>
+          <w:sz w:val="24"/>
+          <w:szCs w:val="24"/>
+        </w:rPr>
+        <w:t>features</w:t>
+      </w:r>
+      <w:proofErr w:type="spellEnd"/>
+      <w:r>
+        <w:rPr>
+          <w:rFonts w:ascii="Times New Roman" w:hAnsi="Times New Roman" w:cs="Times New Roman"/>
+          <w:sz w:val="24"/>
+          <w:szCs w:val="24"/>
+        </w:rPr>
+        <w:t xml:space="preserve"> e os </w:t>
+      </w:r>
+      <w:proofErr w:type="spellStart"/>
+      <w:r>
+        <w:rPr>
+          <w:rFonts w:ascii="Times New Roman" w:hAnsi="Times New Roman" w:cs="Times New Roman"/>
+          <w:sz w:val="24"/>
+          <w:szCs w:val="24"/>
+        </w:rPr>
+        <w:t>metadados</w:t>
+      </w:r>
+      <w:proofErr w:type="spellEnd"/>
+      <w:r>
+        <w:rPr>
+          <w:rFonts w:ascii="Times New Roman" w:hAnsi="Times New Roman" w:cs="Times New Roman"/>
+          <w:sz w:val="24"/>
+          <w:szCs w:val="24"/>
+        </w:rPr>
+        <w:t>.</w:t>
+      </w:r>
+    </w:p>
+    <w:p>
+      <w:pPr>
+        <w:ind w:firstLine="708"/>
+        <w:rPr>
+          <w:rFonts w:ascii="Times New Roman" w:hAnsi="Times New Roman" w:cs="Times New Roman"/>
+          <w:sz w:val="24"/>
+          <w:szCs w:val="24"/>
+        </w:rPr>
+      </w:pPr>
+      <w:r>
+        <w:rPr>
+          <w:rFonts w:ascii="Times New Roman" w:hAnsi="Times New Roman" w:cs="Times New Roman"/>
+          <w:sz w:val="24"/>
+          <w:szCs w:val="24"/>
+        </w:rPr>
+        <w:t>Concluindo, uma</w:t>
+      </w:r>
+      <w:r>
+        <w:rPr>
+          <w:rFonts w:ascii="Times New Roman" w:hAnsi="Times New Roman" w:cs="Times New Roman"/>
+          <w:sz w:val="24"/>
+          <w:szCs w:val="24"/>
+        </w:rPr>
+        <w:t xml:space="preserve"> vez que os </w:t>
+      </w:r>
+      <w:proofErr w:type="spellStart"/>
+      <w:r>
+        <w:rPr>
+          <w:rFonts w:ascii="Times New Roman" w:hAnsi="Times New Roman" w:cs="Times New Roman"/>
+          <w:sz w:val="24"/>
+          <w:szCs w:val="24"/>
+        </w:rPr>
+        <w:t>metadados</w:t>
+      </w:r>
+      <w:proofErr w:type="spellEnd"/>
+      <w:r>
+        <w:rPr>
+          <w:rFonts w:ascii="Times New Roman" w:hAnsi="Times New Roman" w:cs="Times New Roman"/>
+          <w:sz w:val="24"/>
+          <w:szCs w:val="24"/>
+        </w:rPr>
+        <w:t xml:space="preserve"> são baseados em emoções e as </w:t>
+      </w:r>
+      <w:proofErr w:type="spellStart"/>
+      <w:r>
+        <w:rPr>
+          <w:rFonts w:ascii="Times New Roman" w:hAnsi="Times New Roman" w:cs="Times New Roman"/>
+          <w:sz w:val="24"/>
+          <w:szCs w:val="24"/>
+        </w:rPr>
+        <w:t>features</w:t>
+      </w:r>
+      <w:proofErr w:type="spellEnd"/>
+      <w:r>
+        <w:rPr>
+          <w:rFonts w:ascii="Times New Roman" w:hAnsi="Times New Roman" w:cs="Times New Roman"/>
+          <w:sz w:val="24"/>
+          <w:szCs w:val="24"/>
+        </w:rPr>
+        <w:t xml:space="preserve"> extraídas se referem a aspetos mais técnicos das </w:t>
+      </w:r>
+      <w:proofErr w:type="spellStart"/>
+      <w:r>
+        <w:rPr>
+          <w:rFonts w:ascii="Times New Roman" w:hAnsi="Times New Roman" w:cs="Times New Roman"/>
+          <w:sz w:val="24"/>
+          <w:szCs w:val="24"/>
+        </w:rPr>
+        <w:t>queries</w:t>
+      </w:r>
+      <w:proofErr w:type="spellEnd"/>
+      <w:r>
+        <w:rPr>
+          <w:rFonts w:ascii="Times New Roman" w:hAnsi="Times New Roman" w:cs="Times New Roman"/>
+          <w:sz w:val="24"/>
+          <w:szCs w:val="24"/>
+        </w:rPr>
+        <w:t xml:space="preserve">, ao analisar os valores de precisão, pode-se verificar que as sensações transmitidas por estes quatro excertos não se relacionam diretamente com as </w:t>
+      </w:r>
+      <w:proofErr w:type="spellStart"/>
+      <w:r>
+        <w:rPr>
+          <w:rFonts w:ascii="Times New Roman" w:hAnsi="Times New Roman" w:cs="Times New Roman"/>
+          <w:sz w:val="24"/>
+          <w:szCs w:val="24"/>
+        </w:rPr>
+        <w:t>features</w:t>
+      </w:r>
+      <w:proofErr w:type="spellEnd"/>
+      <w:r>
+        <w:rPr>
+          <w:rFonts w:ascii="Times New Roman" w:hAnsi="Times New Roman" w:cs="Times New Roman"/>
+          <w:sz w:val="24"/>
+          <w:szCs w:val="24"/>
+        </w:rPr>
+        <w:t xml:space="preserve"> extraídas.</w:t>
+      </w:r>
+    </w:p>
+    <w:p>
+      <w:pPr>
+        <w:ind w:firstLine="708"/>
+        <w:rPr>
+          <w:rFonts w:ascii="Times New Roman" w:hAnsi="Times New Roman" w:cs="Times New Roman"/>
+          <w:sz w:val="24"/>
+          <w:szCs w:val="24"/>
+        </w:rPr>
       </w:pPr>
     </w:p>
     <w:p>
@@ -2854,9 +4243,12 @@
           <w:bCs/>
           <w:sz w:val="24"/>
           <w:szCs w:val="24"/>
-        </w:rPr>
-      </w:pPr>
-      <w:r>
+          <w:u w:val="single"/>
+        </w:rPr>
+      </w:pPr>
+    </w:p>
+    <w:p>
+      <w:pPr>
         <w:rPr>
           <w:rFonts w:ascii="Times New Roman" w:hAnsi="Times New Roman" w:cs="Times New Roman"/>
           <w:b/>
@@ -2864,8 +4256,7 @@
           <w:sz w:val="24"/>
           <w:szCs w:val="24"/>
         </w:rPr>
-        <w:t xml:space="preserve">Exercício </w:t>
-      </w:r>
+      </w:pPr>
       <w:r>
         <w:rPr>
           <w:rFonts w:ascii="Times New Roman" w:hAnsi="Times New Roman" w:cs="Times New Roman"/>
@@ -2874,7 +4265,7 @@
           <w:sz w:val="24"/>
           <w:szCs w:val="24"/>
         </w:rPr>
-        <w:t>4.</w:t>
+        <w:t xml:space="preserve">Exercício </w:t>
       </w:r>
       <w:r>
         <w:rPr>
@@ -2884,6 +4275,16 @@
           <w:sz w:val="24"/>
           <w:szCs w:val="24"/>
         </w:rPr>
+        <w:t>4.</w:t>
+      </w:r>
+      <w:r>
+        <w:rPr>
+          <w:rFonts w:ascii="Times New Roman" w:hAnsi="Times New Roman" w:cs="Times New Roman"/>
+          <w:b/>
+          <w:bCs/>
+          <w:sz w:val="24"/>
+          <w:szCs w:val="24"/>
+        </w:rPr>
         <w:t>2</w:t>
       </w:r>
     </w:p>
@@ -2944,7 +4345,15 @@
           <w:sz w:val="24"/>
           <w:szCs w:val="24"/>
         </w:rPr>
-        <w:t>querie</w:t>
+        <w:t>quer</w:t>
+      </w:r>
+      <w:r>
+        <w:rPr>
+          <w:rFonts w:ascii="Times New Roman" w:hAnsi="Times New Roman" w:cs="Times New Roman"/>
+          <w:sz w:val="24"/>
+          <w:szCs w:val="24"/>
+        </w:rPr>
+        <w:t>y</w:t>
       </w:r>
       <w:proofErr w:type="spellEnd"/>
     </w:p>
@@ -3483,6 +4892,25 @@
     <w:basedOn w:val="Tipodeletrapredefinidodopargrafo"/>
     <w:rsid w:val="00E65516"/>
   </w:style>
+  <w:style w:type="table" w:styleId="TabelacomGrelha">
+    <w:name w:val="Table Grid"/>
+    <w:basedOn w:val="Tabelanormal"/>
+    <w:uiPriority w:val="39"/>
+    <w:rsid w:val="00284551"/>
+    <w:pPr>
+      <w:spacing w:after="0" w:line="240" w:lineRule="auto"/>
+    </w:pPr>
+    <w:tblPr>
+      <w:tblBorders>
+        <w:top w:val="single" w:sz="4" w:space="0" w:color="auto"/>
+        <w:left w:val="single" w:sz="4" w:space="0" w:color="auto"/>
+        <w:bottom w:val="single" w:sz="4" w:space="0" w:color="auto"/>
+        <w:right w:val="single" w:sz="4" w:space="0" w:color="auto"/>
+        <w:insideH w:val="single" w:sz="4" w:space="0" w:color="auto"/>
+        <w:insideV w:val="single" w:sz="4" w:space="0" w:color="auto"/>
+      </w:tblBorders>
+    </w:tblPr>
+  </w:style>
 </w:styles>
 </file>
 

</xml_diff>